<commit_message>
Add some folders and modify readme.md
</commit_message>
<xml_diff>
--- a/document/All/StudentReq.docx
+++ b/document/All/StudentReq.docx
@@ -1,6 +1,6 @@
 
 <file path=word/document.xml><?xml version="1.0" encoding="utf-8"?>
-<w:document xmlns:ve="http://schemas.openxmlformats.org/markup-compatibility/2006" xmlns:o="urn:schemas-microsoft-com:office:office" xmlns:r="http://schemas.openxmlformats.org/officeDocument/2006/relationships" xmlns:m="http://schemas.openxmlformats.org/officeDocument/2006/math" xmlns:v="urn:schemas-microsoft-com:vml" xmlns:wp="http://schemas.openxmlformats.org/drawingml/2006/wordprocessingDrawing" xmlns:w10="urn:schemas-microsoft-com:office:word" xmlns:w="http://schemas.openxmlformats.org/wordprocessingml/2006/main" xmlns:wne="http://schemas.microsoft.com/office/word/2006/wordml">
+<w:document xmlns:wpc="http://schemas.microsoft.com/office/word/2010/wordprocessingCanvas" xmlns:mc="http://schemas.openxmlformats.org/markup-compatibility/2006" xmlns:o="urn:schemas-microsoft-com:office:office" xmlns:r="http://schemas.openxmlformats.org/officeDocument/2006/relationships" xmlns:m="http://schemas.openxmlformats.org/officeDocument/2006/math" xmlns:v="urn:schemas-microsoft-com:vml" xmlns:wp14="http://schemas.microsoft.com/office/word/2010/wordprocessingDrawing" xmlns:wp="http://schemas.openxmlformats.org/drawingml/2006/wordprocessingDrawing" xmlns:w10="urn:schemas-microsoft-com:office:word" xmlns:w="http://schemas.openxmlformats.org/wordprocessingml/2006/main" xmlns:w14="http://schemas.microsoft.com/office/word/2010/wordml" xmlns:wpg="http://schemas.microsoft.com/office/word/2010/wordprocessingGroup" xmlns:wpi="http://schemas.microsoft.com/office/word/2010/wordprocessingInk" xmlns:wne="http://schemas.microsoft.com/office/word/2006/wordml" xmlns:wps="http://schemas.microsoft.com/office/word/2010/wordprocessingShape" mc:Ignorable="w14 wp14">
   <w:body>
     <w:p>
       <w:pPr>
@@ -290,25 +290,7 @@
           <w:sz w:val="24"/>
           <w:szCs w:val="24"/>
         </w:rPr>
-        <w:t xml:space="preserve"> </w:t>
-      </w:r>
-      <w:proofErr w:type="spellStart"/>
-      <w:r>
-        <w:rPr>
-          <w:rFonts w:ascii="Times New Roman" w:hAnsi="Times New Roman" w:cs="Times New Roman"/>
-          <w:sz w:val="24"/>
-          <w:szCs w:val="24"/>
-        </w:rPr>
-        <w:t>Anh</w:t>
-      </w:r>
-      <w:proofErr w:type="spellEnd"/>
-      <w:r>
-        <w:rPr>
-          <w:rFonts w:ascii="Times New Roman" w:hAnsi="Times New Roman" w:cs="Times New Roman"/>
-          <w:sz w:val="24"/>
-          <w:szCs w:val="24"/>
-        </w:rPr>
-        <w:t xml:space="preserve"> </w:t>
+        <w:t xml:space="preserve"> Anh </w:t>
       </w:r>
       <w:proofErr w:type="spellStart"/>
       <w:r>
@@ -548,6 +530,7 @@
         <w:t xml:space="preserve"> </w:t>
       </w:r>
       <w:proofErr w:type="spellStart"/>
+      <w:proofErr w:type="gramStart"/>
       <w:r>
         <w:rPr>
           <w:rFonts w:ascii="Times New Roman" w:hAnsi="Times New Roman" w:cs="Times New Roman"/>
@@ -557,6 +540,7 @@
         <w:t>theo</w:t>
       </w:r>
       <w:proofErr w:type="spellEnd"/>
+      <w:proofErr w:type="gramEnd"/>
       <w:r>
         <w:rPr>
           <w:rFonts w:ascii="Times New Roman" w:hAnsi="Times New Roman" w:cs="Times New Roman"/>
@@ -1133,13 +1117,33 @@
         <w:t>kỳ</w:t>
       </w:r>
       <w:proofErr w:type="spellEnd"/>
-      <w:r>
-        <w:rPr>
-          <w:rFonts w:ascii="Times New Roman" w:hAnsi="Times New Roman" w:cs="Times New Roman"/>
-          <w:sz w:val="24"/>
-          <w:szCs w:val="24"/>
-        </w:rPr>
-        <w:t>,…)</w:t>
+      <w:proofErr w:type="gramStart"/>
+      <w:r>
+        <w:rPr>
+          <w:rFonts w:ascii="Times New Roman" w:hAnsi="Times New Roman" w:cs="Times New Roman"/>
+          <w:sz w:val="24"/>
+          <w:szCs w:val="24"/>
+        </w:rPr>
+        <w:t>,</w:t>
+      </w:r>
+      <w:bookmarkStart w:id="0" w:name="_GoBack"/>
+      <w:bookmarkEnd w:id="0"/>
+      <w:r>
+        <w:rPr>
+          <w:rFonts w:ascii="Times New Roman" w:hAnsi="Times New Roman" w:cs="Times New Roman"/>
+          <w:sz w:val="24"/>
+          <w:szCs w:val="24"/>
+        </w:rPr>
+        <w:t>…</w:t>
+      </w:r>
+      <w:proofErr w:type="gramEnd"/>
+      <w:r>
+        <w:rPr>
+          <w:rFonts w:ascii="Times New Roman" w:hAnsi="Times New Roman" w:cs="Times New Roman"/>
+          <w:sz w:val="24"/>
+          <w:szCs w:val="24"/>
+        </w:rPr>
+        <w:t>)</w:t>
       </w:r>
     </w:p>
     <w:p>
@@ -1289,6 +1293,7 @@
         <w:t xml:space="preserve"> </w:t>
       </w:r>
       <w:proofErr w:type="spellStart"/>
+      <w:proofErr w:type="gramStart"/>
       <w:r>
         <w:rPr>
           <w:rFonts w:ascii="Times New Roman" w:hAnsi="Times New Roman" w:cs="Times New Roman"/>
@@ -1298,6 +1303,7 @@
         <w:t>thu</w:t>
       </w:r>
       <w:proofErr w:type="spellEnd"/>
+      <w:proofErr w:type="gramEnd"/>
       <w:r>
         <w:rPr>
           <w:rFonts w:ascii="Times New Roman" w:hAnsi="Times New Roman" w:cs="Times New Roman"/>
@@ -1330,6 +1336,7 @@
           <w:rFonts w:ascii="Times New Roman" w:hAnsi="Times New Roman" w:cs="Times New Roman"/>
           <w:sz w:val="24"/>
           <w:szCs w:val="24"/>
+          <w:highlight w:val="yellow"/>
         </w:rPr>
         <w:t>hệ</w:t>
       </w:r>
@@ -1339,15 +1346,17 @@
           <w:rFonts w:ascii="Times New Roman" w:hAnsi="Times New Roman" w:cs="Times New Roman"/>
           <w:sz w:val="24"/>
           <w:szCs w:val="24"/>
-        </w:rPr>
-        <w:t xml:space="preserve"> </w:t>
-      </w:r>
-      <w:proofErr w:type="spellStart"/>
-      <w:r>
-        <w:rPr>
-          <w:rFonts w:ascii="Times New Roman" w:hAnsi="Times New Roman" w:cs="Times New Roman"/>
-          <w:sz w:val="24"/>
-          <w:szCs w:val="24"/>
+          <w:highlight w:val="yellow"/>
+        </w:rPr>
+        <w:t xml:space="preserve"> </w:t>
+      </w:r>
+      <w:proofErr w:type="spellStart"/>
+      <w:r>
+        <w:rPr>
+          <w:rFonts w:ascii="Times New Roman" w:hAnsi="Times New Roman" w:cs="Times New Roman"/>
+          <w:sz w:val="24"/>
+          <w:szCs w:val="24"/>
+          <w:highlight w:val="yellow"/>
         </w:rPr>
         <w:t>thống</w:t>
       </w:r>
@@ -1357,15 +1366,17 @@
           <w:rFonts w:ascii="Times New Roman" w:hAnsi="Times New Roman" w:cs="Times New Roman"/>
           <w:sz w:val="24"/>
           <w:szCs w:val="24"/>
-        </w:rPr>
-        <w:t xml:space="preserve"> </w:t>
-      </w:r>
-      <w:proofErr w:type="spellStart"/>
-      <w:r>
-        <w:rPr>
-          <w:rFonts w:ascii="Times New Roman" w:hAnsi="Times New Roman" w:cs="Times New Roman"/>
-          <w:sz w:val="24"/>
-          <w:szCs w:val="24"/>
+          <w:highlight w:val="yellow"/>
+        </w:rPr>
+        <w:t xml:space="preserve"> </w:t>
+      </w:r>
+      <w:proofErr w:type="spellStart"/>
+      <w:r>
+        <w:rPr>
+          <w:rFonts w:ascii="Times New Roman" w:hAnsi="Times New Roman" w:cs="Times New Roman"/>
+          <w:sz w:val="24"/>
+          <w:szCs w:val="24"/>
+          <w:highlight w:val="yellow"/>
         </w:rPr>
         <w:t>sẽ</w:t>
       </w:r>
@@ -1375,15 +1386,17 @@
           <w:rFonts w:ascii="Times New Roman" w:hAnsi="Times New Roman" w:cs="Times New Roman"/>
           <w:sz w:val="24"/>
           <w:szCs w:val="24"/>
-        </w:rPr>
-        <w:t xml:space="preserve"> </w:t>
-      </w:r>
-      <w:proofErr w:type="spellStart"/>
-      <w:r>
-        <w:rPr>
-          <w:rFonts w:ascii="Times New Roman" w:hAnsi="Times New Roman" w:cs="Times New Roman"/>
-          <w:sz w:val="24"/>
-          <w:szCs w:val="24"/>
+          <w:highlight w:val="yellow"/>
+        </w:rPr>
+        <w:t xml:space="preserve"> </w:t>
+      </w:r>
+      <w:proofErr w:type="spellStart"/>
+      <w:r>
+        <w:rPr>
+          <w:rFonts w:ascii="Times New Roman" w:hAnsi="Times New Roman" w:cs="Times New Roman"/>
+          <w:sz w:val="24"/>
+          <w:szCs w:val="24"/>
+          <w:highlight w:val="yellow"/>
         </w:rPr>
         <w:t>kiểm</w:t>
       </w:r>
@@ -1393,15 +1406,17 @@
           <w:rFonts w:ascii="Times New Roman" w:hAnsi="Times New Roman" w:cs="Times New Roman"/>
           <w:sz w:val="24"/>
           <w:szCs w:val="24"/>
-        </w:rPr>
-        <w:t xml:space="preserve"> </w:t>
-      </w:r>
-      <w:proofErr w:type="spellStart"/>
-      <w:r>
-        <w:rPr>
-          <w:rFonts w:ascii="Times New Roman" w:hAnsi="Times New Roman" w:cs="Times New Roman"/>
-          <w:sz w:val="24"/>
-          <w:szCs w:val="24"/>
+          <w:highlight w:val="yellow"/>
+        </w:rPr>
+        <w:t xml:space="preserve"> </w:t>
+      </w:r>
+      <w:proofErr w:type="spellStart"/>
+      <w:r>
+        <w:rPr>
+          <w:rFonts w:ascii="Times New Roman" w:hAnsi="Times New Roman" w:cs="Times New Roman"/>
+          <w:sz w:val="24"/>
+          <w:szCs w:val="24"/>
+          <w:highlight w:val="yellow"/>
         </w:rPr>
         <w:t>tra</w:t>
       </w:r>
@@ -1411,15 +1426,17 @@
           <w:rFonts w:ascii="Times New Roman" w:hAnsi="Times New Roman" w:cs="Times New Roman"/>
           <w:sz w:val="24"/>
           <w:szCs w:val="24"/>
-        </w:rPr>
-        <w:t xml:space="preserve"> </w:t>
-      </w:r>
-      <w:proofErr w:type="spellStart"/>
-      <w:r>
-        <w:rPr>
-          <w:rFonts w:ascii="Times New Roman" w:hAnsi="Times New Roman" w:cs="Times New Roman"/>
-          <w:sz w:val="24"/>
-          <w:szCs w:val="24"/>
+          <w:highlight w:val="yellow"/>
+        </w:rPr>
+        <w:t xml:space="preserve"> </w:t>
+      </w:r>
+      <w:proofErr w:type="spellStart"/>
+      <w:r>
+        <w:rPr>
+          <w:rFonts w:ascii="Times New Roman" w:hAnsi="Times New Roman" w:cs="Times New Roman"/>
+          <w:sz w:val="24"/>
+          <w:szCs w:val="24"/>
+          <w:highlight w:val="yellow"/>
         </w:rPr>
         <w:t>có</w:t>
       </w:r>
@@ -1429,15 +1446,17 @@
           <w:rFonts w:ascii="Times New Roman" w:hAnsi="Times New Roman" w:cs="Times New Roman"/>
           <w:sz w:val="24"/>
           <w:szCs w:val="24"/>
-        </w:rPr>
-        <w:t xml:space="preserve"> </w:t>
-      </w:r>
-      <w:proofErr w:type="spellStart"/>
-      <w:r>
-        <w:rPr>
-          <w:rFonts w:ascii="Times New Roman" w:hAnsi="Times New Roman" w:cs="Times New Roman"/>
-          <w:sz w:val="24"/>
-          <w:szCs w:val="24"/>
+          <w:highlight w:val="yellow"/>
+        </w:rPr>
+        <w:t xml:space="preserve"> </w:t>
+      </w:r>
+      <w:proofErr w:type="spellStart"/>
+      <w:r>
+        <w:rPr>
+          <w:rFonts w:ascii="Times New Roman" w:hAnsi="Times New Roman" w:cs="Times New Roman"/>
+          <w:sz w:val="24"/>
+          <w:szCs w:val="24"/>
+          <w:highlight w:val="yellow"/>
         </w:rPr>
         <w:t>khớp</w:t>
       </w:r>
@@ -1447,15 +1466,17 @@
           <w:rFonts w:ascii="Times New Roman" w:hAnsi="Times New Roman" w:cs="Times New Roman"/>
           <w:sz w:val="24"/>
           <w:szCs w:val="24"/>
-        </w:rPr>
-        <w:t xml:space="preserve"> </w:t>
-      </w:r>
-      <w:proofErr w:type="spellStart"/>
-      <w:r>
-        <w:rPr>
-          <w:rFonts w:ascii="Times New Roman" w:hAnsi="Times New Roman" w:cs="Times New Roman"/>
-          <w:sz w:val="24"/>
-          <w:szCs w:val="24"/>
+          <w:highlight w:val="yellow"/>
+        </w:rPr>
+        <w:t xml:space="preserve"> </w:t>
+      </w:r>
+      <w:proofErr w:type="spellStart"/>
+      <w:r>
+        <w:rPr>
+          <w:rFonts w:ascii="Times New Roman" w:hAnsi="Times New Roman" w:cs="Times New Roman"/>
+          <w:sz w:val="24"/>
+          <w:szCs w:val="24"/>
+          <w:highlight w:val="yellow"/>
         </w:rPr>
         <w:t>với</w:t>
       </w:r>
@@ -1465,6 +1486,7 @@
           <w:rFonts w:ascii="Times New Roman" w:hAnsi="Times New Roman" w:cs="Times New Roman"/>
           <w:sz w:val="24"/>
           <w:szCs w:val="24"/>
+          <w:highlight w:val="yellow"/>
         </w:rPr>
         <w:t xml:space="preserve"> plan hay </w:t>
       </w:r>
@@ -1474,6 +1496,7 @@
           <w:rFonts w:ascii="Times New Roman" w:hAnsi="Times New Roman" w:cs="Times New Roman"/>
           <w:sz w:val="24"/>
           <w:szCs w:val="24"/>
+          <w:highlight w:val="yellow"/>
         </w:rPr>
         <w:t>không</w:t>
       </w:r>
@@ -1483,6 +1506,7 @@
           <w:rFonts w:ascii="Times New Roman" w:hAnsi="Times New Roman" w:cs="Times New Roman"/>
           <w:sz w:val="24"/>
           <w:szCs w:val="24"/>
+          <w:highlight w:val="yellow"/>
         </w:rPr>
         <w:t xml:space="preserve">, </w:t>
       </w:r>
@@ -1492,6 +1516,7 @@
           <w:rFonts w:ascii="Times New Roman" w:hAnsi="Times New Roman" w:cs="Times New Roman"/>
           <w:sz w:val="24"/>
           <w:szCs w:val="24"/>
+          <w:highlight w:val="yellow"/>
         </w:rPr>
         <w:t>dư</w:t>
       </w:r>
@@ -1501,15 +1526,17 @@
           <w:rFonts w:ascii="Times New Roman" w:hAnsi="Times New Roman" w:cs="Times New Roman"/>
           <w:sz w:val="24"/>
           <w:szCs w:val="24"/>
-        </w:rPr>
-        <w:t xml:space="preserve"> </w:t>
-      </w:r>
-      <w:proofErr w:type="spellStart"/>
-      <w:r>
-        <w:rPr>
-          <w:rFonts w:ascii="Times New Roman" w:hAnsi="Times New Roman" w:cs="Times New Roman"/>
-          <w:sz w:val="24"/>
-          <w:szCs w:val="24"/>
+          <w:highlight w:val="yellow"/>
+        </w:rPr>
+        <w:t xml:space="preserve"> </w:t>
+      </w:r>
+      <w:proofErr w:type="spellStart"/>
+      <w:r>
+        <w:rPr>
+          <w:rFonts w:ascii="Times New Roman" w:hAnsi="Times New Roman" w:cs="Times New Roman"/>
+          <w:sz w:val="24"/>
+          <w:szCs w:val="24"/>
+          <w:highlight w:val="yellow"/>
         </w:rPr>
         <w:t>thiếu</w:t>
       </w:r>
@@ -1519,15 +1546,17 @@
           <w:rFonts w:ascii="Times New Roman" w:hAnsi="Times New Roman" w:cs="Times New Roman"/>
           <w:sz w:val="24"/>
           <w:szCs w:val="24"/>
-        </w:rPr>
-        <w:t xml:space="preserve"> </w:t>
-      </w:r>
-      <w:proofErr w:type="spellStart"/>
-      <w:r>
-        <w:rPr>
-          <w:rFonts w:ascii="Times New Roman" w:hAnsi="Times New Roman" w:cs="Times New Roman"/>
-          <w:sz w:val="24"/>
-          <w:szCs w:val="24"/>
+          <w:highlight w:val="yellow"/>
+        </w:rPr>
+        <w:t xml:space="preserve"> </w:t>
+      </w:r>
+      <w:proofErr w:type="spellStart"/>
+      <w:r>
+        <w:rPr>
+          <w:rFonts w:ascii="Times New Roman" w:hAnsi="Times New Roman" w:cs="Times New Roman"/>
+          <w:sz w:val="24"/>
+          <w:szCs w:val="24"/>
+          <w:highlight w:val="yellow"/>
         </w:rPr>
         <w:t>ra</w:t>
       </w:r>
@@ -1537,15 +1566,17 @@
           <w:rFonts w:ascii="Times New Roman" w:hAnsi="Times New Roman" w:cs="Times New Roman"/>
           <w:sz w:val="24"/>
           <w:szCs w:val="24"/>
-        </w:rPr>
-        <w:t xml:space="preserve"> </w:t>
-      </w:r>
-      <w:proofErr w:type="spellStart"/>
-      <w:r>
-        <w:rPr>
-          <w:rFonts w:ascii="Times New Roman" w:hAnsi="Times New Roman" w:cs="Times New Roman"/>
-          <w:sz w:val="24"/>
-          <w:szCs w:val="24"/>
+          <w:highlight w:val="yellow"/>
+        </w:rPr>
+        <w:t xml:space="preserve"> </w:t>
+      </w:r>
+      <w:proofErr w:type="spellStart"/>
+      <w:r>
+        <w:rPr>
+          <w:rFonts w:ascii="Times New Roman" w:hAnsi="Times New Roman" w:cs="Times New Roman"/>
+          <w:sz w:val="24"/>
+          <w:szCs w:val="24"/>
+          <w:highlight w:val="yellow"/>
         </w:rPr>
         <w:t>sao</w:t>
       </w:r>
@@ -1555,6 +1586,7 @@
           <w:rFonts w:ascii="Times New Roman" w:hAnsi="Times New Roman" w:cs="Times New Roman"/>
           <w:sz w:val="24"/>
           <w:szCs w:val="24"/>
+          <w:highlight w:val="yellow"/>
         </w:rPr>
         <w:t>?</w:t>
       </w:r>
@@ -1880,6 +1912,7 @@
           <w:szCs w:val="24"/>
         </w:rPr>
       </w:pPr>
+      <w:proofErr w:type="gramStart"/>
       <w:r>
         <w:rPr>
           <w:rFonts w:ascii="Times New Roman" w:hAnsi="Times New Roman" w:cs="Times New Roman"/>
@@ -2140,6 +2173,7 @@
         </w:rPr>
         <w:t xml:space="preserve"> SV.</w:t>
       </w:r>
+      <w:proofErr w:type="gramEnd"/>
     </w:p>
     <w:p>
       <w:pPr>
@@ -2167,6 +2201,7 @@
           <w:rFonts w:ascii="Times New Roman" w:hAnsi="Times New Roman" w:cs="Times New Roman"/>
           <w:sz w:val="24"/>
           <w:szCs w:val="24"/>
+          <w:highlight w:val="yellow"/>
         </w:rPr>
         <w:t>Đặc</w:t>
       </w:r>
@@ -2176,15 +2211,17 @@
           <w:rFonts w:ascii="Times New Roman" w:hAnsi="Times New Roman" w:cs="Times New Roman"/>
           <w:sz w:val="24"/>
           <w:szCs w:val="24"/>
-        </w:rPr>
-        <w:t xml:space="preserve"> </w:t>
-      </w:r>
-      <w:proofErr w:type="spellStart"/>
-      <w:r>
-        <w:rPr>
-          <w:rFonts w:ascii="Times New Roman" w:hAnsi="Times New Roman" w:cs="Times New Roman"/>
-          <w:sz w:val="24"/>
-          <w:szCs w:val="24"/>
+          <w:highlight w:val="yellow"/>
+        </w:rPr>
+        <w:t xml:space="preserve"> </w:t>
+      </w:r>
+      <w:proofErr w:type="spellStart"/>
+      <w:r>
+        <w:rPr>
+          <w:rFonts w:ascii="Times New Roman" w:hAnsi="Times New Roman" w:cs="Times New Roman"/>
+          <w:sz w:val="24"/>
+          <w:szCs w:val="24"/>
+          <w:highlight w:val="yellow"/>
         </w:rPr>
         <w:t>điểm</w:t>
       </w:r>
@@ -2194,15 +2231,17 @@
           <w:rFonts w:ascii="Times New Roman" w:hAnsi="Times New Roman" w:cs="Times New Roman"/>
           <w:sz w:val="24"/>
           <w:szCs w:val="24"/>
-        </w:rPr>
-        <w:t xml:space="preserve"> </w:t>
-      </w:r>
-      <w:proofErr w:type="spellStart"/>
-      <w:r>
-        <w:rPr>
-          <w:rFonts w:ascii="Times New Roman" w:hAnsi="Times New Roman" w:cs="Times New Roman"/>
-          <w:sz w:val="24"/>
-          <w:szCs w:val="24"/>
+          <w:highlight w:val="yellow"/>
+        </w:rPr>
+        <w:t xml:space="preserve"> </w:t>
+      </w:r>
+      <w:proofErr w:type="spellStart"/>
+      <w:r>
+        <w:rPr>
+          <w:rFonts w:ascii="Times New Roman" w:hAnsi="Times New Roman" w:cs="Times New Roman"/>
+          <w:sz w:val="24"/>
+          <w:szCs w:val="24"/>
+          <w:highlight w:val="yellow"/>
         </w:rPr>
         <w:t>cua</w:t>
       </w:r>
@@ -2212,6 +2251,7 @@
           <w:rFonts w:ascii="Times New Roman" w:hAnsi="Times New Roman" w:cs="Times New Roman"/>
           <w:sz w:val="24"/>
           <w:szCs w:val="24"/>
+          <w:highlight w:val="yellow"/>
         </w:rPr>
         <w:t xml:space="preserve"> FUG: </w:t>
       </w:r>
@@ -2221,6 +2261,7 @@
           <w:rFonts w:ascii="Times New Roman" w:hAnsi="Times New Roman" w:cs="Times New Roman"/>
           <w:sz w:val="24"/>
           <w:szCs w:val="24"/>
+          <w:highlight w:val="yellow"/>
         </w:rPr>
         <w:t>Học</w:t>
       </w:r>
@@ -2230,15 +2271,17 @@
           <w:rFonts w:ascii="Times New Roman" w:hAnsi="Times New Roman" w:cs="Times New Roman"/>
           <w:sz w:val="24"/>
           <w:szCs w:val="24"/>
-        </w:rPr>
-        <w:t xml:space="preserve"> </w:t>
-      </w:r>
-      <w:proofErr w:type="spellStart"/>
-      <w:r>
-        <w:rPr>
-          <w:rFonts w:ascii="Times New Roman" w:hAnsi="Times New Roman" w:cs="Times New Roman"/>
-          <w:sz w:val="24"/>
-          <w:szCs w:val="24"/>
+          <w:highlight w:val="yellow"/>
+        </w:rPr>
+        <w:t xml:space="preserve"> </w:t>
+      </w:r>
+      <w:proofErr w:type="spellStart"/>
+      <w:r>
+        <w:rPr>
+          <w:rFonts w:ascii="Times New Roman" w:hAnsi="Times New Roman" w:cs="Times New Roman"/>
+          <w:sz w:val="24"/>
+          <w:szCs w:val="24"/>
+          <w:highlight w:val="yellow"/>
         </w:rPr>
         <w:t>phí</w:t>
       </w:r>
@@ -2248,33 +2291,39 @@
           <w:rFonts w:ascii="Times New Roman" w:hAnsi="Times New Roman" w:cs="Times New Roman"/>
           <w:sz w:val="24"/>
           <w:szCs w:val="24"/>
-        </w:rPr>
-        <w:t xml:space="preserve"> </w:t>
-      </w:r>
-      <w:proofErr w:type="spellStart"/>
-      <w:r>
-        <w:rPr>
-          <w:rFonts w:ascii="Times New Roman" w:hAnsi="Times New Roman" w:cs="Times New Roman"/>
-          <w:sz w:val="24"/>
-          <w:szCs w:val="24"/>
+          <w:highlight w:val="yellow"/>
+        </w:rPr>
+        <w:t xml:space="preserve"> </w:t>
+      </w:r>
+      <w:proofErr w:type="spellStart"/>
+      <w:proofErr w:type="gramStart"/>
+      <w:r>
+        <w:rPr>
+          <w:rFonts w:ascii="Times New Roman" w:hAnsi="Times New Roman" w:cs="Times New Roman"/>
+          <w:sz w:val="24"/>
+          <w:szCs w:val="24"/>
+          <w:highlight w:val="yellow"/>
         </w:rPr>
         <w:t>thu</w:t>
       </w:r>
       <w:proofErr w:type="spellEnd"/>
-      <w:r>
-        <w:rPr>
-          <w:rFonts w:ascii="Times New Roman" w:hAnsi="Times New Roman" w:cs="Times New Roman"/>
-          <w:sz w:val="24"/>
-          <w:szCs w:val="24"/>
-        </w:rPr>
-        <w:t xml:space="preserve"> </w:t>
-      </w:r>
-      <w:proofErr w:type="spellStart"/>
-      <w:r>
-        <w:rPr>
-          <w:rFonts w:ascii="Times New Roman" w:hAnsi="Times New Roman" w:cs="Times New Roman"/>
-          <w:sz w:val="24"/>
-          <w:szCs w:val="24"/>
+      <w:proofErr w:type="gramEnd"/>
+      <w:r>
+        <w:rPr>
+          <w:rFonts w:ascii="Times New Roman" w:hAnsi="Times New Roman" w:cs="Times New Roman"/>
+          <w:sz w:val="24"/>
+          <w:szCs w:val="24"/>
+          <w:highlight w:val="yellow"/>
+        </w:rPr>
+        <w:t xml:space="preserve"> </w:t>
+      </w:r>
+      <w:proofErr w:type="spellStart"/>
+      <w:r>
+        <w:rPr>
+          <w:rFonts w:ascii="Times New Roman" w:hAnsi="Times New Roman" w:cs="Times New Roman"/>
+          <w:sz w:val="24"/>
+          <w:szCs w:val="24"/>
+          <w:highlight w:val="yellow"/>
         </w:rPr>
         <w:t>theo</w:t>
       </w:r>
@@ -2284,15 +2333,17 @@
           <w:rFonts w:ascii="Times New Roman" w:hAnsi="Times New Roman" w:cs="Times New Roman"/>
           <w:sz w:val="24"/>
           <w:szCs w:val="24"/>
-        </w:rPr>
-        <w:t xml:space="preserve"> </w:t>
-      </w:r>
-      <w:proofErr w:type="spellStart"/>
-      <w:r>
-        <w:rPr>
-          <w:rFonts w:ascii="Times New Roman" w:hAnsi="Times New Roman" w:cs="Times New Roman"/>
-          <w:sz w:val="24"/>
-          <w:szCs w:val="24"/>
+          <w:highlight w:val="yellow"/>
+        </w:rPr>
+        <w:t xml:space="preserve"> </w:t>
+      </w:r>
+      <w:proofErr w:type="spellStart"/>
+      <w:r>
+        <w:rPr>
+          <w:rFonts w:ascii="Times New Roman" w:hAnsi="Times New Roman" w:cs="Times New Roman"/>
+          <w:sz w:val="24"/>
+          <w:szCs w:val="24"/>
+          <w:highlight w:val="yellow"/>
         </w:rPr>
         <w:t>kỳ</w:t>
       </w:r>
@@ -2302,15 +2353,17 @@
           <w:rFonts w:ascii="Times New Roman" w:hAnsi="Times New Roman" w:cs="Times New Roman"/>
           <w:sz w:val="24"/>
           <w:szCs w:val="24"/>
-        </w:rPr>
-        <w:t xml:space="preserve"> </w:t>
-      </w:r>
-      <w:proofErr w:type="spellStart"/>
-      <w:r>
-        <w:rPr>
-          <w:rFonts w:ascii="Times New Roman" w:hAnsi="Times New Roman" w:cs="Times New Roman"/>
-          <w:sz w:val="24"/>
-          <w:szCs w:val="24"/>
+          <w:highlight w:val="yellow"/>
+        </w:rPr>
+        <w:t xml:space="preserve"> </w:t>
+      </w:r>
+      <w:proofErr w:type="spellStart"/>
+      <w:r>
+        <w:rPr>
+          <w:rFonts w:ascii="Times New Roman" w:hAnsi="Times New Roman" w:cs="Times New Roman"/>
+          <w:sz w:val="24"/>
+          <w:szCs w:val="24"/>
+          <w:highlight w:val="yellow"/>
         </w:rPr>
         <w:t>nhưng</w:t>
       </w:r>
@@ -2320,15 +2373,17 @@
           <w:rFonts w:ascii="Times New Roman" w:hAnsi="Times New Roman" w:cs="Times New Roman"/>
           <w:sz w:val="24"/>
           <w:szCs w:val="24"/>
-        </w:rPr>
-        <w:t xml:space="preserve"> </w:t>
-      </w:r>
-      <w:proofErr w:type="spellStart"/>
-      <w:r>
-        <w:rPr>
-          <w:rFonts w:ascii="Times New Roman" w:hAnsi="Times New Roman" w:cs="Times New Roman"/>
-          <w:sz w:val="24"/>
-          <w:szCs w:val="24"/>
+          <w:highlight w:val="yellow"/>
+        </w:rPr>
+        <w:t xml:space="preserve"> </w:t>
+      </w:r>
+      <w:proofErr w:type="spellStart"/>
+      <w:r>
+        <w:rPr>
+          <w:rFonts w:ascii="Times New Roman" w:hAnsi="Times New Roman" w:cs="Times New Roman"/>
+          <w:sz w:val="24"/>
+          <w:szCs w:val="24"/>
+          <w:highlight w:val="yellow"/>
         </w:rPr>
         <w:t>đào</w:t>
       </w:r>
@@ -2338,15 +2393,17 @@
           <w:rFonts w:ascii="Times New Roman" w:hAnsi="Times New Roman" w:cs="Times New Roman"/>
           <w:sz w:val="24"/>
           <w:szCs w:val="24"/>
-        </w:rPr>
-        <w:t xml:space="preserve"> </w:t>
-      </w:r>
-      <w:proofErr w:type="spellStart"/>
-      <w:r>
-        <w:rPr>
-          <w:rFonts w:ascii="Times New Roman" w:hAnsi="Times New Roman" w:cs="Times New Roman"/>
-          <w:sz w:val="24"/>
-          <w:szCs w:val="24"/>
+          <w:highlight w:val="yellow"/>
+        </w:rPr>
+        <w:t xml:space="preserve"> </w:t>
+      </w:r>
+      <w:proofErr w:type="spellStart"/>
+      <w:r>
+        <w:rPr>
+          <w:rFonts w:ascii="Times New Roman" w:hAnsi="Times New Roman" w:cs="Times New Roman"/>
+          <w:sz w:val="24"/>
+          <w:szCs w:val="24"/>
+          <w:highlight w:val="yellow"/>
         </w:rPr>
         <w:t>tạo</w:t>
       </w:r>
@@ -2356,15 +2413,17 @@
           <w:rFonts w:ascii="Times New Roman" w:hAnsi="Times New Roman" w:cs="Times New Roman"/>
           <w:sz w:val="24"/>
           <w:szCs w:val="24"/>
-        </w:rPr>
-        <w:t xml:space="preserve"> </w:t>
-      </w:r>
-      <w:proofErr w:type="spellStart"/>
-      <w:r>
-        <w:rPr>
-          <w:rFonts w:ascii="Times New Roman" w:hAnsi="Times New Roman" w:cs="Times New Roman"/>
-          <w:sz w:val="24"/>
-          <w:szCs w:val="24"/>
+          <w:highlight w:val="yellow"/>
+        </w:rPr>
+        <w:t xml:space="preserve"> </w:t>
+      </w:r>
+      <w:proofErr w:type="spellStart"/>
+      <w:r>
+        <w:rPr>
+          <w:rFonts w:ascii="Times New Roman" w:hAnsi="Times New Roman" w:cs="Times New Roman"/>
+          <w:sz w:val="24"/>
+          <w:szCs w:val="24"/>
+          <w:highlight w:val="yellow"/>
         </w:rPr>
         <w:t>lại</w:t>
       </w:r>
@@ -2374,15 +2433,17 @@
           <w:rFonts w:ascii="Times New Roman" w:hAnsi="Times New Roman" w:cs="Times New Roman"/>
           <w:sz w:val="24"/>
           <w:szCs w:val="24"/>
-        </w:rPr>
-        <w:t xml:space="preserve"> </w:t>
-      </w:r>
-      <w:proofErr w:type="spellStart"/>
-      <w:r>
-        <w:rPr>
-          <w:rFonts w:ascii="Times New Roman" w:hAnsi="Times New Roman" w:cs="Times New Roman"/>
-          <w:sz w:val="24"/>
-          <w:szCs w:val="24"/>
+          <w:highlight w:val="yellow"/>
+        </w:rPr>
+        <w:t xml:space="preserve"> </w:t>
+      </w:r>
+      <w:proofErr w:type="spellStart"/>
+      <w:r>
+        <w:rPr>
+          <w:rFonts w:ascii="Times New Roman" w:hAnsi="Times New Roman" w:cs="Times New Roman"/>
+          <w:sz w:val="24"/>
+          <w:szCs w:val="24"/>
+          <w:highlight w:val="yellow"/>
         </w:rPr>
         <w:t>theo</w:t>
       </w:r>
@@ -2392,15 +2453,17 @@
           <w:rFonts w:ascii="Times New Roman" w:hAnsi="Times New Roman" w:cs="Times New Roman"/>
           <w:sz w:val="24"/>
           <w:szCs w:val="24"/>
-        </w:rPr>
-        <w:t xml:space="preserve"> </w:t>
-      </w:r>
-      <w:proofErr w:type="spellStart"/>
-      <w:r>
-        <w:rPr>
-          <w:rFonts w:ascii="Times New Roman" w:hAnsi="Times New Roman" w:cs="Times New Roman"/>
-          <w:sz w:val="24"/>
-          <w:szCs w:val="24"/>
+          <w:highlight w:val="yellow"/>
+        </w:rPr>
+        <w:t xml:space="preserve"> </w:t>
+      </w:r>
+      <w:proofErr w:type="spellStart"/>
+      <w:r>
+        <w:rPr>
+          <w:rFonts w:ascii="Times New Roman" w:hAnsi="Times New Roman" w:cs="Times New Roman"/>
+          <w:sz w:val="24"/>
+          <w:szCs w:val="24"/>
+          <w:highlight w:val="yellow"/>
         </w:rPr>
         <w:t>tín</w:t>
       </w:r>
@@ -2410,15 +2473,17 @@
           <w:rFonts w:ascii="Times New Roman" w:hAnsi="Times New Roman" w:cs="Times New Roman"/>
           <w:sz w:val="24"/>
           <w:szCs w:val="24"/>
-        </w:rPr>
-        <w:t xml:space="preserve"> </w:t>
-      </w:r>
-      <w:proofErr w:type="spellStart"/>
-      <w:r>
-        <w:rPr>
-          <w:rFonts w:ascii="Times New Roman" w:hAnsi="Times New Roman" w:cs="Times New Roman"/>
-          <w:sz w:val="24"/>
-          <w:szCs w:val="24"/>
+          <w:highlight w:val="yellow"/>
+        </w:rPr>
+        <w:t xml:space="preserve"> </w:t>
+      </w:r>
+      <w:proofErr w:type="spellStart"/>
+      <w:r>
+        <w:rPr>
+          <w:rFonts w:ascii="Times New Roman" w:hAnsi="Times New Roman" w:cs="Times New Roman"/>
+          <w:sz w:val="24"/>
+          <w:szCs w:val="24"/>
+          <w:highlight w:val="yellow"/>
         </w:rPr>
         <w:t>chỉ</w:t>
       </w:r>
@@ -2458,6 +2523,7 @@
           <w:rFonts w:ascii="Times New Roman" w:hAnsi="Times New Roman" w:cs="Times New Roman"/>
           <w:sz w:val="24"/>
           <w:szCs w:val="24"/>
+          <w:highlight w:val="yellow"/>
         </w:rPr>
         <w:t>Tạm</w:t>
       </w:r>
@@ -2467,15 +2533,17 @@
           <w:rFonts w:ascii="Times New Roman" w:hAnsi="Times New Roman" w:cs="Times New Roman"/>
           <w:sz w:val="24"/>
           <w:szCs w:val="24"/>
-        </w:rPr>
-        <w:t xml:space="preserve"> </w:t>
-      </w:r>
-      <w:proofErr w:type="spellStart"/>
-      <w:r>
-        <w:rPr>
-          <w:rFonts w:ascii="Times New Roman" w:hAnsi="Times New Roman" w:cs="Times New Roman"/>
-          <w:sz w:val="24"/>
-          <w:szCs w:val="24"/>
+          <w:highlight w:val="yellow"/>
+        </w:rPr>
+        <w:t xml:space="preserve"> </w:t>
+      </w:r>
+      <w:proofErr w:type="spellStart"/>
+      <w:r>
+        <w:rPr>
+          <w:rFonts w:ascii="Times New Roman" w:hAnsi="Times New Roman" w:cs="Times New Roman"/>
+          <w:sz w:val="24"/>
+          <w:szCs w:val="24"/>
+          <w:highlight w:val="yellow"/>
         </w:rPr>
         <w:t>ngưng</w:t>
       </w:r>
@@ -2485,6 +2553,7 @@
           <w:rFonts w:ascii="Times New Roman" w:hAnsi="Times New Roman" w:cs="Times New Roman"/>
           <w:sz w:val="24"/>
           <w:szCs w:val="24"/>
+          <w:highlight w:val="yellow"/>
         </w:rPr>
         <w:t>:</w:t>
       </w:r>
@@ -5325,7 +5394,7 @@
 </file>
 
 <file path=word/styles.xml><?xml version="1.0" encoding="utf-8"?>
-<w:styles xmlns:r="http://schemas.openxmlformats.org/officeDocument/2006/relationships" xmlns:w="http://schemas.openxmlformats.org/wordprocessingml/2006/main">
+<w:styles xmlns:mc="http://schemas.openxmlformats.org/markup-compatibility/2006" xmlns:r="http://schemas.openxmlformats.org/officeDocument/2006/relationships" xmlns:w="http://schemas.openxmlformats.org/wordprocessingml/2006/main" xmlns:w14="http://schemas.microsoft.com/office/word/2010/wordml" mc:Ignorable="w14">
   <w:docDefaults>
     <w:rPrDefault>
       <w:rPr>
@@ -5496,7 +5565,196 @@
     <w:uiPriority w:val="99"/>
     <w:semiHidden/>
     <w:unhideWhenUsed/>
+    <w:tblPr>
+      <w:tblInd w:w="0" w:type="dxa"/>
+      <w:tblCellMar>
+        <w:top w:w="0" w:type="dxa"/>
+        <w:left w:w="108" w:type="dxa"/>
+        <w:bottom w:w="0" w:type="dxa"/>
+        <w:right w:w="108" w:type="dxa"/>
+      </w:tblCellMar>
+    </w:tblPr>
+  </w:style>
+  <w:style w:type="numbering" w:default="1" w:styleId="NoList">
+    <w:name w:val="No List"/>
+    <w:uiPriority w:val="99"/>
+    <w:semiHidden/>
+    <w:unhideWhenUsed/>
+  </w:style>
+</w:styles>
+</file>
+
+<file path=word/stylesWithEffects.xml><?xml version="1.0" encoding="utf-8"?>
+<w:styles xmlns:wpc="http://schemas.microsoft.com/office/word/2010/wordprocessingCanvas" xmlns:mc="http://schemas.openxmlformats.org/markup-compatibility/2006" xmlns:o="urn:schemas-microsoft-com:office:office" xmlns:r="http://schemas.openxmlformats.org/officeDocument/2006/relationships" xmlns:m="http://schemas.openxmlformats.org/officeDocument/2006/math" xmlns:v="urn:schemas-microsoft-com:vml" xmlns:wp14="http://schemas.microsoft.com/office/word/2010/wordprocessingDrawing" xmlns:wp="http://schemas.openxmlformats.org/drawingml/2006/wordprocessingDrawing" xmlns:w10="urn:schemas-microsoft-com:office:word" xmlns:w="http://schemas.openxmlformats.org/wordprocessingml/2006/main" xmlns:w14="http://schemas.microsoft.com/office/word/2010/wordml" xmlns:wpg="http://schemas.microsoft.com/office/word/2010/wordprocessingGroup" xmlns:wpi="http://schemas.microsoft.com/office/word/2010/wordprocessingInk" xmlns:wne="http://schemas.microsoft.com/office/word/2006/wordml" xmlns:wps="http://schemas.microsoft.com/office/word/2010/wordprocessingShape" mc:Ignorable="w14 wp14">
+  <w:docDefaults>
+    <w:rPrDefault>
+      <w:rPr>
+        <w:rFonts w:asciiTheme="minorHAnsi" w:eastAsiaTheme="minorEastAsia" w:hAnsiTheme="minorHAnsi" w:cstheme="minorBidi"/>
+        <w:sz w:val="22"/>
+        <w:szCs w:val="22"/>
+        <w:lang w:val="en-US" w:eastAsia="ja-JP" w:bidi="ar-SA"/>
+      </w:rPr>
+    </w:rPrDefault>
+    <w:pPrDefault>
+      <w:pPr>
+        <w:spacing w:after="200" w:line="276" w:lineRule="auto"/>
+      </w:pPr>
+    </w:pPrDefault>
+  </w:docDefaults>
+  <w:latentStyles w:defLockedState="0" w:defUIPriority="99" w:defSemiHidden="1" w:defUnhideWhenUsed="1" w:defQFormat="0" w:count="267">
+    <w:lsdException w:name="Normal" w:semiHidden="0" w:uiPriority="0" w:unhideWhenUsed="0" w:qFormat="1"/>
+    <w:lsdException w:name="heading 1" w:semiHidden="0" w:uiPriority="9" w:unhideWhenUsed="0" w:qFormat="1"/>
+    <w:lsdException w:name="heading 2" w:uiPriority="9" w:qFormat="1"/>
+    <w:lsdException w:name="heading 3" w:uiPriority="9" w:qFormat="1"/>
+    <w:lsdException w:name="heading 4" w:uiPriority="9" w:qFormat="1"/>
+    <w:lsdException w:name="heading 5" w:uiPriority="9" w:qFormat="1"/>
+    <w:lsdException w:name="heading 6" w:uiPriority="9" w:qFormat="1"/>
+    <w:lsdException w:name="heading 7" w:uiPriority="9" w:qFormat="1"/>
+    <w:lsdException w:name="heading 8" w:uiPriority="9" w:qFormat="1"/>
+    <w:lsdException w:name="heading 9" w:uiPriority="9" w:qFormat="1"/>
+    <w:lsdException w:name="toc 1" w:uiPriority="39"/>
+    <w:lsdException w:name="toc 2" w:uiPriority="39"/>
+    <w:lsdException w:name="toc 3" w:uiPriority="39"/>
+    <w:lsdException w:name="toc 4" w:uiPriority="39"/>
+    <w:lsdException w:name="toc 5" w:uiPriority="39"/>
+    <w:lsdException w:name="toc 6" w:uiPriority="39"/>
+    <w:lsdException w:name="toc 7" w:uiPriority="39"/>
+    <w:lsdException w:name="toc 8" w:uiPriority="39"/>
+    <w:lsdException w:name="toc 9" w:uiPriority="39"/>
+    <w:lsdException w:name="caption" w:uiPriority="35" w:qFormat="1"/>
+    <w:lsdException w:name="Title" w:semiHidden="0" w:uiPriority="10" w:unhideWhenUsed="0" w:qFormat="1"/>
+    <w:lsdException w:name="Default Paragraph Font" w:uiPriority="1"/>
+    <w:lsdException w:name="Subtitle" w:semiHidden="0" w:uiPriority="11" w:unhideWhenUsed="0" w:qFormat="1"/>
+    <w:lsdException w:name="Strong" w:semiHidden="0" w:uiPriority="22" w:unhideWhenUsed="0" w:qFormat="1"/>
+    <w:lsdException w:name="Emphasis" w:semiHidden="0" w:uiPriority="20" w:unhideWhenUsed="0" w:qFormat="1"/>
+    <w:lsdException w:name="Table Grid" w:semiHidden="0" w:uiPriority="59" w:unhideWhenUsed="0"/>
+    <w:lsdException w:name="Placeholder Text" w:unhideWhenUsed="0"/>
+    <w:lsdException w:name="No Spacing" w:semiHidden="0" w:uiPriority="1" w:unhideWhenUsed="0" w:qFormat="1"/>
+    <w:lsdException w:name="Light Shading" w:semiHidden="0" w:uiPriority="60" w:unhideWhenUsed="0"/>
+    <w:lsdException w:name="Light List" w:semiHidden="0" w:uiPriority="61" w:unhideWhenUsed="0"/>
+    <w:lsdException w:name="Light Grid" w:semiHidden="0" w:uiPriority="62" w:unhideWhenUsed="0"/>
+    <w:lsdException w:name="Medium Shading 1" w:semiHidden="0" w:uiPriority="63" w:unhideWhenUsed="0"/>
+    <w:lsdException w:name="Medium Shading 2" w:semiHidden="0" w:uiPriority="64" w:unhideWhenUsed="0"/>
+    <w:lsdException w:name="Medium List 1" w:semiHidden="0" w:uiPriority="65" w:unhideWhenUsed="0"/>
+    <w:lsdException w:name="Medium List 2" w:semiHidden="0" w:uiPriority="66" w:unhideWhenUsed="0"/>
+    <w:lsdException w:name="Medium Grid 1" w:semiHidden="0" w:uiPriority="67" w:unhideWhenUsed="0"/>
+    <w:lsdException w:name="Medium Grid 2" w:semiHidden="0" w:uiPriority="68" w:unhideWhenUsed="0"/>
+    <w:lsdException w:name="Medium Grid 3" w:semiHidden="0" w:uiPriority="69" w:unhideWhenUsed="0"/>
+    <w:lsdException w:name="Dark List" w:semiHidden="0" w:uiPriority="70" w:unhideWhenUsed="0"/>
+    <w:lsdException w:name="Colorful Shading" w:semiHidden="0" w:uiPriority="71" w:unhideWhenUsed="0"/>
+    <w:lsdException w:name="Colorful List" w:semiHidden="0" w:uiPriority="72" w:unhideWhenUsed="0"/>
+    <w:lsdException w:name="Colorful Grid" w:semiHidden="0" w:uiPriority="73" w:unhideWhenUsed="0"/>
+    <w:lsdException w:name="Light Shading Accent 1" w:semiHidden="0" w:uiPriority="60" w:unhideWhenUsed="0"/>
+    <w:lsdException w:name="Light List Accent 1" w:semiHidden="0" w:uiPriority="61" w:unhideWhenUsed="0"/>
+    <w:lsdException w:name="Light Grid Accent 1" w:semiHidden="0" w:uiPriority="62" w:unhideWhenUsed="0"/>
+    <w:lsdException w:name="Medium Shading 1 Accent 1" w:semiHidden="0" w:uiPriority="63" w:unhideWhenUsed="0"/>
+    <w:lsdException w:name="Medium Shading 2 Accent 1" w:semiHidden="0" w:uiPriority="64" w:unhideWhenUsed="0"/>
+    <w:lsdException w:name="Medium List 1 Accent 1" w:semiHidden="0" w:uiPriority="65" w:unhideWhenUsed="0"/>
+    <w:lsdException w:name="Revision" w:unhideWhenUsed="0"/>
+    <w:lsdException w:name="List Paragraph" w:semiHidden="0" w:uiPriority="34" w:unhideWhenUsed="0" w:qFormat="1"/>
+    <w:lsdException w:name="Quote" w:semiHidden="0" w:uiPriority="29" w:unhideWhenUsed="0" w:qFormat="1"/>
+    <w:lsdException w:name="Intense Quote" w:semiHidden="0" w:uiPriority="30" w:unhideWhenUsed="0" w:qFormat="1"/>
+    <w:lsdException w:name="Medium List 2 Accent 1" w:semiHidden="0" w:uiPriority="66" w:unhideWhenUsed="0"/>
+    <w:lsdException w:name="Medium Grid 1 Accent 1" w:semiHidden="0" w:uiPriority="67" w:unhideWhenUsed="0"/>
+    <w:lsdException w:name="Medium Grid 2 Accent 1" w:semiHidden="0" w:uiPriority="68" w:unhideWhenUsed="0"/>
+    <w:lsdException w:name="Medium Grid 3 Accent 1" w:semiHidden="0" w:uiPriority="69" w:unhideWhenUsed="0"/>
+    <w:lsdException w:name="Dark List Accent 1" w:semiHidden="0" w:uiPriority="70" w:unhideWhenUsed="0"/>
+    <w:lsdException w:name="Colorful Shading Accent 1" w:semiHidden="0" w:uiPriority="71" w:unhideWhenUsed="0"/>
+    <w:lsdException w:name="Colorful List Accent 1" w:semiHidden="0" w:uiPriority="72" w:unhideWhenUsed="0"/>
+    <w:lsdException w:name="Colorful Grid Accent 1" w:semiHidden="0" w:uiPriority="73" w:unhideWhenUsed="0"/>
+    <w:lsdException w:name="Light Shading Accent 2" w:semiHidden="0" w:uiPriority="60" w:unhideWhenUsed="0"/>
+    <w:lsdException w:name="Light List Accent 2" w:semiHidden="0" w:uiPriority="61" w:unhideWhenUsed="0"/>
+    <w:lsdException w:name="Light Grid Accent 2" w:semiHidden="0" w:uiPriority="62" w:unhideWhenUsed="0"/>
+    <w:lsdException w:name="Medium Shading 1 Accent 2" w:semiHidden="0" w:uiPriority="63" w:unhideWhenUsed="0"/>
+    <w:lsdException w:name="Medium Shading 2 Accent 2" w:semiHidden="0" w:uiPriority="64" w:unhideWhenUsed="0"/>
+    <w:lsdException w:name="Medium List 1 Accent 2" w:semiHidden="0" w:uiPriority="65" w:unhideWhenUsed="0"/>
+    <w:lsdException w:name="Medium List 2 Accent 2" w:semiHidden="0" w:uiPriority="66" w:unhideWhenUsed="0"/>
+    <w:lsdException w:name="Medium Grid 1 Accent 2" w:semiHidden="0" w:uiPriority="67" w:unhideWhenUsed="0"/>
+    <w:lsdException w:name="Medium Grid 2 Accent 2" w:semiHidden="0" w:uiPriority="68" w:unhideWhenUsed="0"/>
+    <w:lsdException w:name="Medium Grid 3 Accent 2" w:semiHidden="0" w:uiPriority="69" w:unhideWhenUsed="0"/>
+    <w:lsdException w:name="Dark List Accent 2" w:semiHidden="0" w:uiPriority="70" w:unhideWhenUsed="0"/>
+    <w:lsdException w:name="Colorful Shading Accent 2" w:semiHidden="0" w:uiPriority="71" w:unhideWhenUsed="0"/>
+    <w:lsdException w:name="Colorful List Accent 2" w:semiHidden="0" w:uiPriority="72" w:unhideWhenUsed="0"/>
+    <w:lsdException w:name="Colorful Grid Accent 2" w:semiHidden="0" w:uiPriority="73" w:unhideWhenUsed="0"/>
+    <w:lsdException w:name="Light Shading Accent 3" w:semiHidden="0" w:uiPriority="60" w:unhideWhenUsed="0"/>
+    <w:lsdException w:name="Light List Accent 3" w:semiHidden="0" w:uiPriority="61" w:unhideWhenUsed="0"/>
+    <w:lsdException w:name="Light Grid Accent 3" w:semiHidden="0" w:uiPriority="62" w:unhideWhenUsed="0"/>
+    <w:lsdException w:name="Medium Shading 1 Accent 3" w:semiHidden="0" w:uiPriority="63" w:unhideWhenUsed="0"/>
+    <w:lsdException w:name="Medium Shading 2 Accent 3" w:semiHidden="0" w:uiPriority="64" w:unhideWhenUsed="0"/>
+    <w:lsdException w:name="Medium List 1 Accent 3" w:semiHidden="0" w:uiPriority="65" w:unhideWhenUsed="0"/>
+    <w:lsdException w:name="Medium List 2 Accent 3" w:semiHidden="0" w:uiPriority="66" w:unhideWhenUsed="0"/>
+    <w:lsdException w:name="Medium Grid 1 Accent 3" w:semiHidden="0" w:uiPriority="67" w:unhideWhenUsed="0"/>
+    <w:lsdException w:name="Medium Grid 2 Accent 3" w:semiHidden="0" w:uiPriority="68" w:unhideWhenUsed="0"/>
+    <w:lsdException w:name="Medium Grid 3 Accent 3" w:semiHidden="0" w:uiPriority="69" w:unhideWhenUsed="0"/>
+    <w:lsdException w:name="Dark List Accent 3" w:semiHidden="0" w:uiPriority="70" w:unhideWhenUsed="0"/>
+    <w:lsdException w:name="Colorful Shading Accent 3" w:semiHidden="0" w:uiPriority="71" w:unhideWhenUsed="0"/>
+    <w:lsdException w:name="Colorful List Accent 3" w:semiHidden="0" w:uiPriority="72" w:unhideWhenUsed="0"/>
+    <w:lsdException w:name="Colorful Grid Accent 3" w:semiHidden="0" w:uiPriority="73" w:unhideWhenUsed="0"/>
+    <w:lsdException w:name="Light Shading Accent 4" w:semiHidden="0" w:uiPriority="60" w:unhideWhenUsed="0"/>
+    <w:lsdException w:name="Light List Accent 4" w:semiHidden="0" w:uiPriority="61" w:unhideWhenUsed="0"/>
+    <w:lsdException w:name="Light Grid Accent 4" w:semiHidden="0" w:uiPriority="62" w:unhideWhenUsed="0"/>
+    <w:lsdException w:name="Medium Shading 1 Accent 4" w:semiHidden="0" w:uiPriority="63" w:unhideWhenUsed="0"/>
+    <w:lsdException w:name="Medium Shading 2 Accent 4" w:semiHidden="0" w:uiPriority="64" w:unhideWhenUsed="0"/>
+    <w:lsdException w:name="Medium List 1 Accent 4" w:semiHidden="0" w:uiPriority="65" w:unhideWhenUsed="0"/>
+    <w:lsdException w:name="Medium List 2 Accent 4" w:semiHidden="0" w:uiPriority="66" w:unhideWhenUsed="0"/>
+    <w:lsdException w:name="Medium Grid 1 Accent 4" w:semiHidden="0" w:uiPriority="67" w:unhideWhenUsed="0"/>
+    <w:lsdException w:name="Medium Grid 2 Accent 4" w:semiHidden="0" w:uiPriority="68" w:unhideWhenUsed="0"/>
+    <w:lsdException w:name="Medium Grid 3 Accent 4" w:semiHidden="0" w:uiPriority="69" w:unhideWhenUsed="0"/>
+    <w:lsdException w:name="Dark List Accent 4" w:semiHidden="0" w:uiPriority="70" w:unhideWhenUsed="0"/>
+    <w:lsdException w:name="Colorful Shading Accent 4" w:semiHidden="0" w:uiPriority="71" w:unhideWhenUsed="0"/>
+    <w:lsdException w:name="Colorful List Accent 4" w:semiHidden="0" w:uiPriority="72" w:unhideWhenUsed="0"/>
+    <w:lsdException w:name="Colorful Grid Accent 4" w:semiHidden="0" w:uiPriority="73" w:unhideWhenUsed="0"/>
+    <w:lsdException w:name="Light Shading Accent 5" w:semiHidden="0" w:uiPriority="60" w:unhideWhenUsed="0"/>
+    <w:lsdException w:name="Light List Accent 5" w:semiHidden="0" w:uiPriority="61" w:unhideWhenUsed="0"/>
+    <w:lsdException w:name="Light Grid Accent 5" w:semiHidden="0" w:uiPriority="62" w:unhideWhenUsed="0"/>
+    <w:lsdException w:name="Medium Shading 1 Accent 5" w:semiHidden="0" w:uiPriority="63" w:unhideWhenUsed="0"/>
+    <w:lsdException w:name="Medium Shading 2 Accent 5" w:semiHidden="0" w:uiPriority="64" w:unhideWhenUsed="0"/>
+    <w:lsdException w:name="Medium List 1 Accent 5" w:semiHidden="0" w:uiPriority="65" w:unhideWhenUsed="0"/>
+    <w:lsdException w:name="Medium List 2 Accent 5" w:semiHidden="0" w:uiPriority="66" w:unhideWhenUsed="0"/>
+    <w:lsdException w:name="Medium Grid 1 Accent 5" w:semiHidden="0" w:uiPriority="67" w:unhideWhenUsed="0"/>
+    <w:lsdException w:name="Medium Grid 2 Accent 5" w:semiHidden="0" w:uiPriority="68" w:unhideWhenUsed="0"/>
+    <w:lsdException w:name="Medium Grid 3 Accent 5" w:semiHidden="0" w:uiPriority="69" w:unhideWhenUsed="0"/>
+    <w:lsdException w:name="Dark List Accent 5" w:semiHidden="0" w:uiPriority="70" w:unhideWhenUsed="0"/>
+    <w:lsdException w:name="Colorful Shading Accent 5" w:semiHidden="0" w:uiPriority="71" w:unhideWhenUsed="0"/>
+    <w:lsdException w:name="Colorful List Accent 5" w:semiHidden="0" w:uiPriority="72" w:unhideWhenUsed="0"/>
+    <w:lsdException w:name="Colorful Grid Accent 5" w:semiHidden="0" w:uiPriority="73" w:unhideWhenUsed="0"/>
+    <w:lsdException w:name="Light Shading Accent 6" w:semiHidden="0" w:uiPriority="60" w:unhideWhenUsed="0"/>
+    <w:lsdException w:name="Light List Accent 6" w:semiHidden="0" w:uiPriority="61" w:unhideWhenUsed="0"/>
+    <w:lsdException w:name="Light Grid Accent 6" w:semiHidden="0" w:uiPriority="62" w:unhideWhenUsed="0"/>
+    <w:lsdException w:name="Medium Shading 1 Accent 6" w:semiHidden="0" w:uiPriority="63" w:unhideWhenUsed="0"/>
+    <w:lsdException w:name="Medium Shading 2 Accent 6" w:semiHidden="0" w:uiPriority="64" w:unhideWhenUsed="0"/>
+    <w:lsdException w:name="Medium List 1 Accent 6" w:semiHidden="0" w:uiPriority="65" w:unhideWhenUsed="0"/>
+    <w:lsdException w:name="Medium List 2 Accent 6" w:semiHidden="0" w:uiPriority="66" w:unhideWhenUsed="0"/>
+    <w:lsdException w:name="Medium Grid 1 Accent 6" w:semiHidden="0" w:uiPriority="67" w:unhideWhenUsed="0"/>
+    <w:lsdException w:name="Medium Grid 2 Accent 6" w:semiHidden="0" w:uiPriority="68" w:unhideWhenUsed="0"/>
+    <w:lsdException w:name="Medium Grid 3 Accent 6" w:semiHidden="0" w:uiPriority="69" w:unhideWhenUsed="0"/>
+    <w:lsdException w:name="Dark List Accent 6" w:semiHidden="0" w:uiPriority="70" w:unhideWhenUsed="0"/>
+    <w:lsdException w:name="Colorful Shading Accent 6" w:semiHidden="0" w:uiPriority="71" w:unhideWhenUsed="0"/>
+    <w:lsdException w:name="Colorful List Accent 6" w:semiHidden="0" w:uiPriority="72" w:unhideWhenUsed="0"/>
+    <w:lsdException w:name="Colorful Grid Accent 6" w:semiHidden="0" w:uiPriority="73" w:unhideWhenUsed="0"/>
+    <w:lsdException w:name="Subtle Emphasis" w:semiHidden="0" w:uiPriority="19" w:unhideWhenUsed="0" w:qFormat="1"/>
+    <w:lsdException w:name="Intense Emphasis" w:semiHidden="0" w:uiPriority="21" w:unhideWhenUsed="0" w:qFormat="1"/>
+    <w:lsdException w:name="Subtle Reference" w:semiHidden="0" w:uiPriority="31" w:unhideWhenUsed="0" w:qFormat="1"/>
+    <w:lsdException w:name="Intense Reference" w:semiHidden="0" w:uiPriority="32" w:unhideWhenUsed="0" w:qFormat="1"/>
+    <w:lsdException w:name="Book Title" w:semiHidden="0" w:uiPriority="33" w:unhideWhenUsed="0" w:qFormat="1"/>
+    <w:lsdException w:name="Bibliography" w:uiPriority="37"/>
+    <w:lsdException w:name="TOC Heading" w:uiPriority="39" w:qFormat="1"/>
+  </w:latentStyles>
+  <w:style w:type="paragraph" w:default="1" w:styleId="Normal">
+    <w:name w:val="Normal"/>
     <w:qFormat/>
+  </w:style>
+  <w:style w:type="character" w:default="1" w:styleId="DefaultParagraphFont">
+    <w:name w:val="Default Paragraph Font"/>
+    <w:uiPriority w:val="1"/>
+    <w:semiHidden/>
+    <w:unhideWhenUsed/>
+  </w:style>
+  <w:style w:type="table" w:default="1" w:styleId="TableNormal">
+    <w:name w:val="Normal Table"/>
+    <w:uiPriority w:val="99"/>
+    <w:semiHidden/>
+    <w:unhideWhenUsed/>
     <w:tblPr>
       <w:tblInd w:w="0" w:type="dxa"/>
       <w:tblCellMar>

</xml_diff>